<commit_message>
Added orderBy and direction options for get service
</commit_message>
<xml_diff>
--- a/routes/README.docx
+++ b/routes/README.docx
@@ -3,6 +3,8 @@
 <w:document xmlns:wpc="http://schemas.microsoft.com/office/word/2010/wordprocessingCanvas" xmlns:cx="http://schemas.microsoft.com/office/drawing/2014/chartex" xmlns:cx1="http://schemas.microsoft.com/office/drawing/2015/9/8/chartex" xmlns:cx2="http://schemas.microsoft.com/office/drawing/2015/10/21/chartex" xmlns:cx3="http://schemas.microsoft.com/office/drawing/2016/5/9/chartex" xmlns:cx4="http://schemas.microsoft.com/office/drawing/2016/5/10/chartex" xmlns:cx5="http://schemas.microsoft.com/office/drawing/2016/5/11/chartex" xmlns:cx6="http://schemas.microsoft.com/office/drawing/2016/5/12/chartex" xmlns:cx7="http://schemas.microsoft.com/office/drawing/2016/5/13/chartex" xmlns:cx8="http://schemas.microsoft.com/office/drawing/2016/5/14/chartex" xmlns:mc="http://schemas.openxmlformats.org/markup-compatibility/2006" xmlns:aink="http://schemas.microsoft.com/office/drawing/2016/ink" xmlns:am3d="http://schemas.microsoft.com/office/drawing/2017/model3d" xmlns:o="urn:schemas-microsoft-com:office:office" xmlns:r="http://schemas.openxmlformats.org/officeDocument/2006/relationships" xmlns:m="http://schemas.openxmlformats.org/officeDocument/2006/math" xmlns:v="urn:schemas-microsoft-com:vml" xmlns:wp14="http://schemas.microsoft.com/office/word/2010/wordprocessingDrawing" xmlns:wp="http://schemas.openxmlformats.org/drawingml/2006/wordprocessingDrawing" xmlns:w10="urn:schemas-microsoft-com:office:word" xmlns:w="http://schemas.openxmlformats.org/wordprocessingml/2006/main" xmlns:w14="http://schemas.microsoft.com/office/word/2010/wordml" xmlns:w15="http://schemas.microsoft.com/office/word/2012/wordml" xmlns:w16cid="http://schemas.microsoft.com/office/word/2016/wordml/cid" xmlns:w16se="http://schemas.microsoft.com/office/word/2015/wordml/symex" xmlns:wpg="http://schemas.microsoft.com/office/word/2010/wordprocessingGroup" xmlns:wpi="http://schemas.microsoft.com/office/word/2010/wordprocessingInk" xmlns:wne="http://schemas.microsoft.com/office/word/2006/wordml" xmlns:wps="http://schemas.microsoft.com/office/word/2010/wordprocessingShape" mc:Ignorable="w14 w15 w16se w16cid wp14">
   <w:body>
     <w:p>
+      <w:bookmarkStart w:id="0" w:name="_GoBack"/>
+      <w:bookmarkEnd w:id="0"/>
       <w:r>
         <w:t>Queries</w:t>
       </w:r>
@@ -155,8 +157,6 @@
             <w:r>
               <w:t>required</w:t>
             </w:r>
-            <w:bookmarkStart w:id="0" w:name="_GoBack"/>
-            <w:bookmarkEnd w:id="0"/>
           </w:p>
         </w:tc>
         <w:tc>
@@ -544,6 +544,817 @@
             <w:r>
               <w:t>Gets all services by a specific provider id</w:t>
             </w:r>
+          </w:p>
+        </w:tc>
+      </w:tr>
+    </w:tbl>
+    <w:p/>
+    <w:p>
+      <w:r>
+        <w:t>Example route:</w:t>
+      </w:r>
+    </w:p>
+    <w:p>
+      <w:pPr>
+        <w:rPr>
+          <w:rFonts w:cstheme="minorHAnsi"/>
+          <w:szCs w:val="20"/>
+        </w:rPr>
+      </w:pPr>
+      <w:r>
+        <w:tab/>
+        <w:t>/api/retrieve/services</w:t>
+      </w:r>
+      <w:proofErr w:type="gramStart"/>
+      <w:r>
+        <w:t>/?all</w:t>
+      </w:r>
+      <w:proofErr w:type="gramEnd"/>
+      <w:r>
+        <w:t>=no&amp;specific=service&amp;service_name=</w:t>
+      </w:r>
+      <w:r>
+        <w:rPr>
+          <w:rFonts w:cstheme="minorHAnsi"/>
+          <w:szCs w:val="20"/>
+        </w:rPr>
+        <w:t>Kids</w:t>
+      </w:r>
+      <w:r>
+        <w:rPr>
+          <w:rFonts w:cstheme="minorHAnsi"/>
+          <w:szCs w:val="20"/>
+        </w:rPr>
+        <w:t>%20</w:t>
+      </w:r>
+      <w:r>
+        <w:rPr>
+          <w:rFonts w:cstheme="minorHAnsi"/>
+          <w:szCs w:val="20"/>
+        </w:rPr>
+        <w:t>Cut</w:t>
+      </w:r>
+      <w:r>
+        <w:rPr>
+          <w:rFonts w:cstheme="minorHAnsi"/>
+          <w:szCs w:val="20"/>
+        </w:rPr>
+        <w:t>%20</w:t>
+      </w:r>
+      <w:r>
+        <w:rPr>
+          <w:rFonts w:cstheme="minorHAnsi"/>
+          <w:szCs w:val="20"/>
+        </w:rPr>
+        <w:t>and</w:t>
+      </w:r>
+      <w:r>
+        <w:rPr>
+          <w:rFonts w:cstheme="minorHAnsi"/>
+          <w:szCs w:val="20"/>
+        </w:rPr>
+        <w:t>%20</w:t>
+      </w:r>
+      <w:r>
+        <w:rPr>
+          <w:rFonts w:cstheme="minorHAnsi"/>
+          <w:szCs w:val="20"/>
+        </w:rPr>
+        <w:t>Style</w:t>
+      </w:r>
+    </w:p>
+    <w:p/>
+    <w:p>
+      <w:r>
+        <w:tab/>
+        <w:t xml:space="preserve">This route will get all services with the service name ‘Kids Cut and Style’ along with </w:t>
+      </w:r>
+      <w:proofErr w:type="spellStart"/>
+      <w:r>
+        <w:t>it’s</w:t>
+      </w:r>
+      <w:proofErr w:type="spellEnd"/>
+      <w:r>
+        <w:t xml:space="preserve"> provider</w:t>
+      </w:r>
+    </w:p>
+    <w:p>
+      <w:pPr>
+        <w:rPr>
+          <w:rFonts w:ascii="Consolas" w:eastAsia="Times New Roman" w:hAnsi="Consolas" w:cs="Times New Roman"/>
+          <w:color w:val="CE9178"/>
+          <w:sz w:val="21"/>
+          <w:szCs w:val="21"/>
+        </w:rPr>
+      </w:pPr>
+    </w:p>
+    <w:p/>
+    <w:p>
+      <w:r>
+        <w:lastRenderedPageBreak/>
+        <w:t>/</w:t>
+      </w:r>
+      <w:proofErr w:type="spellStart"/>
+      <w:r>
+        <w:t>api</w:t>
+      </w:r>
+      <w:proofErr w:type="spellEnd"/>
+      <w:r>
+        <w:t>/</w:t>
+      </w:r>
+      <w:proofErr w:type="spellStart"/>
+      <w:r>
+        <w:t>recieve</w:t>
+      </w:r>
+      <w:proofErr w:type="spellEnd"/>
+      <w:r>
+        <w:t>/providers</w:t>
+      </w:r>
+    </w:p>
+    <w:p/>
+    <w:tbl>
+      <w:tblPr>
+        <w:tblStyle w:val="TableGrid"/>
+        <w:tblW w:w="0" w:type="auto"/>
+        <w:tblLook w:val="04A0" w:firstRow="1" w:lastRow="0" w:firstColumn="1" w:lastColumn="0" w:noHBand="0" w:noVBand="1"/>
+      </w:tblPr>
+      <w:tblGrid>
+        <w:gridCol w:w="1898"/>
+        <w:gridCol w:w="1864"/>
+        <w:gridCol w:w="1911"/>
+        <w:gridCol w:w="1976"/>
+        <w:gridCol w:w="1701"/>
+      </w:tblGrid>
+      <w:tr>
+        <w:tc>
+          <w:tcPr>
+            <w:tcW w:w="1898" w:type="dxa"/>
+          </w:tcPr>
+          <w:p>
+            <w:pPr>
+              <w:jc w:val="center"/>
+            </w:pPr>
+            <w:r>
+              <w:t>Query#</w:t>
+            </w:r>
+          </w:p>
+        </w:tc>
+        <w:tc>
+          <w:tcPr>
+            <w:tcW w:w="1864" w:type="dxa"/>
+          </w:tcPr>
+          <w:p>
+            <w:pPr>
+              <w:jc w:val="center"/>
+            </w:pPr>
+            <w:r>
+              <w:t>Query</w:t>
+            </w:r>
+          </w:p>
+        </w:tc>
+        <w:tc>
+          <w:tcPr>
+            <w:tcW w:w="1911" w:type="dxa"/>
+          </w:tcPr>
+          <w:p>
+            <w:pPr>
+              <w:jc w:val="center"/>
+            </w:pPr>
+            <w:r>
+              <w:t>Options</w:t>
+            </w:r>
+          </w:p>
+        </w:tc>
+        <w:tc>
+          <w:tcPr>
+            <w:tcW w:w="1976" w:type="dxa"/>
+          </w:tcPr>
+          <w:p>
+            <w:pPr>
+              <w:jc w:val="center"/>
+            </w:pPr>
+            <w:r>
+              <w:t>Requisites</w:t>
+            </w:r>
+          </w:p>
+        </w:tc>
+        <w:tc>
+          <w:tcPr>
+            <w:tcW w:w="1701" w:type="dxa"/>
+          </w:tcPr>
+          <w:p>
+            <w:pPr>
+              <w:jc w:val="center"/>
+            </w:pPr>
+            <w:r>
+              <w:t>Description</w:t>
+            </w:r>
+          </w:p>
+        </w:tc>
+      </w:tr>
+      <w:tr>
+        <w:tc>
+          <w:tcPr>
+            <w:tcW w:w="1898" w:type="dxa"/>
+          </w:tcPr>
+          <w:p>
+            <w:pPr>
+              <w:jc w:val="center"/>
+            </w:pPr>
+            <w:r>
+              <w:t>1</w:t>
+            </w:r>
+          </w:p>
+        </w:tc>
+        <w:tc>
+          <w:tcPr>
+            <w:tcW w:w="1864" w:type="dxa"/>
+          </w:tcPr>
+          <w:p>
+            <w:pPr>
+              <w:jc w:val="center"/>
+            </w:pPr>
+            <w:r>
+              <w:t>services=</w:t>
+            </w:r>
+          </w:p>
+        </w:tc>
+        <w:tc>
+          <w:tcPr>
+            <w:tcW w:w="1911" w:type="dxa"/>
+          </w:tcPr>
+          <w:p>
+            <w:pPr>
+              <w:jc w:val="center"/>
+            </w:pPr>
+            <w:r>
+              <w:t>yes or no</w:t>
+            </w:r>
+          </w:p>
+        </w:tc>
+        <w:tc>
+          <w:tcPr>
+            <w:tcW w:w="1976" w:type="dxa"/>
+          </w:tcPr>
+          <w:p>
+            <w:pPr>
+              <w:jc w:val="center"/>
+            </w:pPr>
+            <w:r>
+              <w:t>Defaults to no if not yes</w:t>
+            </w:r>
+          </w:p>
+        </w:tc>
+        <w:tc>
+          <w:tcPr>
+            <w:tcW w:w="1701" w:type="dxa"/>
+          </w:tcPr>
+          <w:p>
+            <w:pPr>
+              <w:jc w:val="center"/>
+            </w:pPr>
+            <w:r>
+              <w:t>Gets all providers with all their services</w:t>
+            </w:r>
+          </w:p>
+        </w:tc>
+      </w:tr>
+      <w:tr>
+        <w:tc>
+          <w:tcPr>
+            <w:tcW w:w="1898" w:type="dxa"/>
+          </w:tcPr>
+          <w:p>
+            <w:pPr>
+              <w:jc w:val="center"/>
+            </w:pPr>
+            <w:r>
+              <w:t>2</w:t>
+            </w:r>
+          </w:p>
+        </w:tc>
+        <w:tc>
+          <w:tcPr>
+            <w:tcW w:w="1864" w:type="dxa"/>
+          </w:tcPr>
+          <w:p>
+            <w:pPr>
+              <w:jc w:val="center"/>
+            </w:pPr>
+            <w:r>
+              <w:t>schedule=</w:t>
+            </w:r>
+          </w:p>
+        </w:tc>
+        <w:tc>
+          <w:tcPr>
+            <w:tcW w:w="1911" w:type="dxa"/>
+          </w:tcPr>
+          <w:p>
+            <w:pPr>
+              <w:jc w:val="center"/>
+            </w:pPr>
+            <w:r>
+              <w:t>yes or no</w:t>
+            </w:r>
+          </w:p>
+        </w:tc>
+        <w:tc>
+          <w:tcPr>
+            <w:tcW w:w="1976" w:type="dxa"/>
+          </w:tcPr>
+          <w:p>
+            <w:pPr>
+              <w:jc w:val="center"/>
+            </w:pPr>
+            <w:r>
+              <w:t>Defaults to no if not yes</w:t>
+            </w:r>
+          </w:p>
+        </w:tc>
+        <w:tc>
+          <w:tcPr>
+            <w:tcW w:w="1701" w:type="dxa"/>
+          </w:tcPr>
+          <w:p>
+            <w:pPr>
+              <w:jc w:val="center"/>
+            </w:pPr>
+            <w:r>
+              <w:t>Gets all providers with their schedule along with all their appointments for each schedule</w:t>
+            </w:r>
+          </w:p>
+        </w:tc>
+      </w:tr>
+      <w:tr>
+        <w:tc>
+          <w:tcPr>
+            <w:tcW w:w="1898" w:type="dxa"/>
+          </w:tcPr>
+          <w:p>
+            <w:pPr>
+              <w:jc w:val="center"/>
+            </w:pPr>
+            <w:r>
+              <w:t>3</w:t>
+            </w:r>
+          </w:p>
+        </w:tc>
+        <w:tc>
+          <w:tcPr>
+            <w:tcW w:w="1864" w:type="dxa"/>
+          </w:tcPr>
+          <w:p>
+            <w:pPr>
+              <w:jc w:val="center"/>
+            </w:pPr>
+            <w:proofErr w:type="spellStart"/>
+            <w:r>
+              <w:t>provider_id</w:t>
+            </w:r>
+            <w:proofErr w:type="spellEnd"/>
+            <w:r>
+              <w:t>=</w:t>
+            </w:r>
+          </w:p>
+        </w:tc>
+        <w:tc>
+          <w:tcPr>
+            <w:tcW w:w="1911" w:type="dxa"/>
+          </w:tcPr>
+          <w:p>
+            <w:pPr>
+              <w:jc w:val="center"/>
+            </w:pPr>
+            <w:r>
+              <w:t>Must be a number greater than one</w:t>
+            </w:r>
+          </w:p>
+          <w:p>
+            <w:pPr>
+              <w:jc w:val="center"/>
+            </w:pPr>
+          </w:p>
+          <w:p>
+            <w:pPr>
+              <w:jc w:val="center"/>
+            </w:pPr>
+            <w:r>
+              <w:t>Not required</w:t>
+            </w:r>
+          </w:p>
+        </w:tc>
+        <w:tc>
+          <w:tcPr>
+            <w:tcW w:w="1976" w:type="dxa"/>
+          </w:tcPr>
+          <w:p>
+            <w:pPr>
+              <w:jc w:val="center"/>
+            </w:pPr>
+            <w:r>
+              <w:t>If you include this query Q#1 &amp; Q#2 will only return 1 provider</w:t>
+            </w:r>
+          </w:p>
+        </w:tc>
+        <w:tc>
+          <w:tcPr>
+            <w:tcW w:w="1701" w:type="dxa"/>
+          </w:tcPr>
+          <w:p>
+            <w:pPr>
+              <w:jc w:val="center"/>
+            </w:pPr>
+            <w:r>
+              <w:t>Gets a provider according to the id given</w:t>
+            </w:r>
+          </w:p>
+          <w:p>
+            <w:pPr>
+              <w:jc w:val="center"/>
+            </w:pPr>
+          </w:p>
+          <w:p>
+            <w:pPr>
+              <w:jc w:val="center"/>
+            </w:pPr>
+            <w:r>
+              <w:t>If used with Q#1 or Q#2</w:t>
+            </w:r>
+          </w:p>
+          <w:p>
+            <w:pPr>
+              <w:jc w:val="center"/>
+            </w:pPr>
+            <w:r>
+              <w:t>Will get one instead of all</w:t>
+            </w:r>
+          </w:p>
+        </w:tc>
+      </w:tr>
+    </w:tbl>
+    <w:p/>
+    <w:p/>
+    <w:p>
+      <w:r>
+        <w:t>/</w:t>
+      </w:r>
+      <w:proofErr w:type="spellStart"/>
+      <w:r>
+        <w:t>api</w:t>
+      </w:r>
+      <w:proofErr w:type="spellEnd"/>
+      <w:r>
+        <w:t>/</w:t>
+      </w:r>
+      <w:proofErr w:type="spellStart"/>
+      <w:r>
+        <w:t>recieve</w:t>
+      </w:r>
+      <w:proofErr w:type="spellEnd"/>
+      <w:r>
+        <w:t>/schedule</w:t>
+      </w:r>
+    </w:p>
+    <w:tbl>
+      <w:tblPr>
+        <w:tblStyle w:val="TableGrid"/>
+        <w:tblW w:w="0" w:type="auto"/>
+        <w:tblLook w:val="04A0" w:firstRow="1" w:lastRow="0" w:firstColumn="1" w:lastColumn="0" w:noHBand="0" w:noVBand="1"/>
+      </w:tblPr>
+      <w:tblGrid>
+        <w:gridCol w:w="1870"/>
+        <w:gridCol w:w="1870"/>
+        <w:gridCol w:w="1870"/>
+        <w:gridCol w:w="1870"/>
+        <w:gridCol w:w="1870"/>
+      </w:tblGrid>
+      <w:tr>
+        <w:tc>
+          <w:tcPr>
+            <w:tcW w:w="1870" w:type="dxa"/>
+          </w:tcPr>
+          <w:p>
+            <w:pPr>
+              <w:jc w:val="center"/>
+            </w:pPr>
+            <w:r>
+              <w:t>Query#</w:t>
+            </w:r>
+          </w:p>
+        </w:tc>
+        <w:tc>
+          <w:tcPr>
+            <w:tcW w:w="1870" w:type="dxa"/>
+          </w:tcPr>
+          <w:p>
+            <w:pPr>
+              <w:jc w:val="center"/>
+            </w:pPr>
+            <w:r>
+              <w:t>Query</w:t>
+            </w:r>
+          </w:p>
+        </w:tc>
+        <w:tc>
+          <w:tcPr>
+            <w:tcW w:w="1870" w:type="dxa"/>
+          </w:tcPr>
+          <w:p>
+            <w:pPr>
+              <w:jc w:val="center"/>
+            </w:pPr>
+            <w:r>
+              <w:t>Options</w:t>
+            </w:r>
+          </w:p>
+        </w:tc>
+        <w:tc>
+          <w:tcPr>
+            <w:tcW w:w="1870" w:type="dxa"/>
+          </w:tcPr>
+          <w:p>
+            <w:pPr>
+              <w:jc w:val="center"/>
+            </w:pPr>
+            <w:r>
+              <w:t>Requisites</w:t>
+            </w:r>
+          </w:p>
+        </w:tc>
+        <w:tc>
+          <w:tcPr>
+            <w:tcW w:w="1870" w:type="dxa"/>
+          </w:tcPr>
+          <w:p>
+            <w:pPr>
+              <w:jc w:val="center"/>
+            </w:pPr>
+            <w:r>
+              <w:t>Description</w:t>
+            </w:r>
+          </w:p>
+        </w:tc>
+      </w:tr>
+      <w:tr>
+        <w:tc>
+          <w:tcPr>
+            <w:tcW w:w="1870" w:type="dxa"/>
+          </w:tcPr>
+          <w:p>
+            <w:pPr>
+              <w:jc w:val="center"/>
+            </w:pPr>
+            <w:r>
+              <w:t>1</w:t>
+            </w:r>
+          </w:p>
+        </w:tc>
+        <w:tc>
+          <w:tcPr>
+            <w:tcW w:w="1870" w:type="dxa"/>
+          </w:tcPr>
+          <w:p>
+            <w:pPr>
+              <w:jc w:val="center"/>
+            </w:pPr>
+            <w:proofErr w:type="spellStart"/>
+            <w:r>
+              <w:t>orderBy</w:t>
+            </w:r>
+            <w:proofErr w:type="spellEnd"/>
+            <w:r>
+              <w:t>=</w:t>
+            </w:r>
+          </w:p>
+        </w:tc>
+        <w:tc>
+          <w:tcPr>
+            <w:tcW w:w="1870" w:type="dxa"/>
+          </w:tcPr>
+          <w:p>
+            <w:pPr>
+              <w:jc w:val="center"/>
+            </w:pPr>
+            <w:r>
+              <w:t>start or end</w:t>
+            </w:r>
+          </w:p>
+          <w:p>
+            <w:pPr>
+              <w:jc w:val="center"/>
+            </w:pPr>
+          </w:p>
+          <w:p>
+            <w:pPr>
+              <w:jc w:val="center"/>
+            </w:pPr>
+            <w:r>
+              <w:t>not required</w:t>
+            </w:r>
+          </w:p>
+        </w:tc>
+        <w:tc>
+          <w:tcPr>
+            <w:tcW w:w="1870" w:type="dxa"/>
+          </w:tcPr>
+          <w:p>
+            <w:pPr>
+              <w:jc w:val="center"/>
+            </w:pPr>
+            <w:r>
+              <w:t>Can make use of Q#2</w:t>
+            </w:r>
+          </w:p>
+        </w:tc>
+        <w:tc>
+          <w:tcPr>
+            <w:tcW w:w="1870" w:type="dxa"/>
+          </w:tcPr>
+          <w:p>
+            <w:pPr>
+              <w:jc w:val="center"/>
+            </w:pPr>
+            <w:r>
+              <w:t xml:space="preserve">Will order by </w:t>
+            </w:r>
+            <w:proofErr w:type="spellStart"/>
+            <w:r>
+              <w:t>startTime</w:t>
+            </w:r>
+            <w:proofErr w:type="spellEnd"/>
+            <w:r>
+              <w:t xml:space="preserve"> or </w:t>
+            </w:r>
+            <w:proofErr w:type="spellStart"/>
+            <w:r>
+              <w:t>endTime</w:t>
+            </w:r>
+            <w:proofErr w:type="spellEnd"/>
+          </w:p>
+        </w:tc>
+      </w:tr>
+      <w:tr>
+        <w:tc>
+          <w:tcPr>
+            <w:tcW w:w="1870" w:type="dxa"/>
+          </w:tcPr>
+          <w:p>
+            <w:pPr>
+              <w:jc w:val="center"/>
+            </w:pPr>
+            <w:r>
+              <w:t>2</w:t>
+            </w:r>
+          </w:p>
+        </w:tc>
+        <w:tc>
+          <w:tcPr>
+            <w:tcW w:w="1870" w:type="dxa"/>
+          </w:tcPr>
+          <w:p>
+            <w:pPr>
+              <w:jc w:val="center"/>
+            </w:pPr>
+            <w:r>
+              <w:t>direction=</w:t>
+            </w:r>
+          </w:p>
+        </w:tc>
+        <w:tc>
+          <w:tcPr>
+            <w:tcW w:w="1870" w:type="dxa"/>
+          </w:tcPr>
+          <w:p>
+            <w:pPr>
+              <w:jc w:val="center"/>
+            </w:pPr>
+            <w:r>
+              <w:t>DESC or AESC</w:t>
+            </w:r>
+          </w:p>
+          <w:p>
+            <w:pPr>
+              <w:jc w:val="center"/>
+            </w:pPr>
+            <w:r>
+              <w:t>Defaults to AESC if omitted or anything else</w:t>
+            </w:r>
+          </w:p>
+        </w:tc>
+        <w:tc>
+          <w:tcPr>
+            <w:tcW w:w="1870" w:type="dxa"/>
+          </w:tcPr>
+          <w:p>
+            <w:pPr>
+              <w:jc w:val="center"/>
+            </w:pPr>
+            <w:r>
+              <w:t>Needs Q#1</w:t>
+            </w:r>
+          </w:p>
+        </w:tc>
+        <w:tc>
+          <w:tcPr>
+            <w:tcW w:w="1870" w:type="dxa"/>
+          </w:tcPr>
+          <w:p>
+            <w:pPr>
+              <w:jc w:val="center"/>
+            </w:pPr>
+            <w:r>
+              <w:t xml:space="preserve">Chooses the direction of </w:t>
+            </w:r>
+            <w:proofErr w:type="spellStart"/>
+            <w:r>
+              <w:t>orderBy</w:t>
+            </w:r>
+            <w:proofErr w:type="spellEnd"/>
+          </w:p>
+        </w:tc>
+      </w:tr>
+      <w:tr>
+        <w:tc>
+          <w:tcPr>
+            <w:tcW w:w="1870" w:type="dxa"/>
+          </w:tcPr>
+          <w:p>
+            <w:pPr>
+              <w:jc w:val="center"/>
+            </w:pPr>
+            <w:r>
+              <w:t>3</w:t>
+            </w:r>
+          </w:p>
+        </w:tc>
+        <w:tc>
+          <w:tcPr>
+            <w:tcW w:w="1870" w:type="dxa"/>
+          </w:tcPr>
+          <w:p>
+            <w:pPr>
+              <w:jc w:val="center"/>
+            </w:pPr>
+            <w:proofErr w:type="spellStart"/>
+            <w:r>
+              <w:t>provider_id</w:t>
+            </w:r>
+            <w:proofErr w:type="spellEnd"/>
+          </w:p>
+        </w:tc>
+        <w:tc>
+          <w:tcPr>
+            <w:tcW w:w="1870" w:type="dxa"/>
+          </w:tcPr>
+          <w:p>
+            <w:pPr>
+              <w:jc w:val="center"/>
+            </w:pPr>
+            <w:r>
+              <w:t>Any number greater than 0</w:t>
+            </w:r>
+          </w:p>
+          <w:p>
+            <w:pPr>
+              <w:jc w:val="center"/>
+            </w:pPr>
+          </w:p>
+          <w:p>
+            <w:pPr>
+              <w:jc w:val="center"/>
+            </w:pPr>
+            <w:r>
+              <w:t>Not required</w:t>
+            </w:r>
+          </w:p>
+        </w:tc>
+        <w:tc>
+          <w:tcPr>
+            <w:tcW w:w="1870" w:type="dxa"/>
+          </w:tcPr>
+          <w:p>
+            <w:pPr>
+              <w:jc w:val="center"/>
+            </w:pPr>
+          </w:p>
+        </w:tc>
+        <w:tc>
+          <w:tcPr>
+            <w:tcW w:w="1870" w:type="dxa"/>
+          </w:tcPr>
+          <w:p>
+            <w:pPr>
+              <w:jc w:val="center"/>
+            </w:pPr>
+            <w:r>
+              <w:t xml:space="preserve">Will pull results only a specific </w:t>
+            </w:r>
+            <w:proofErr w:type="spellStart"/>
+            <w:r>
+              <w:t>ProvierId</w:t>
+            </w:r>
+            <w:proofErr w:type="spellEnd"/>
           </w:p>
         </w:tc>
       </w:tr>
@@ -1057,7 +1868,6 @@
   <w:style w:type="character" w:default="1" w:styleId="DefaultParagraphFont">
     <w:name w:val="Default Paragraph Font"/>
     <w:uiPriority w:val="1"/>
-    <w:semiHidden/>
     <w:unhideWhenUsed/>
   </w:style>
   <w:style w:type="table" w:default="1" w:styleId="TableNormal">

</xml_diff>